<commit_message>
Add the Greed Game design choices document updates and UML diagrams
</commit_message>
<xml_diff>
--- a/greed/Design_Choices.docx
+++ b/greed/Design_Choices.docx
@@ -118,17 +118,109 @@
         </w:rPr>
         <w:t xml:space="preserve">, </w:t>
       </w:r>
-      <w:r>
-        <w:rPr>
-          <w:rFonts w:ascii="Open Sans" w:eastAsia="Times New Roman" w:hAnsi="Open Sans" w:cs="Open Sans"/>
-          <w:b/>
-          <w:bCs/>
-          <w:color w:val="040404"/>
-          <w:sz w:val="26"/>
-          <w:szCs w:val="26"/>
-          <w:lang w:eastAsia="en-GB"/>
-        </w:rPr>
-        <w:t>Gems</w:t>
+      <w:proofErr w:type="spellStart"/>
+      <w:r>
+        <w:rPr>
+          <w:rFonts w:ascii="Open Sans" w:eastAsia="Times New Roman" w:hAnsi="Open Sans" w:cs="Open Sans"/>
+          <w:b/>
+          <w:bCs/>
+          <w:color w:val="040404"/>
+          <w:sz w:val="26"/>
+          <w:szCs w:val="26"/>
+          <w:lang w:eastAsia="en-GB"/>
+        </w:rPr>
+        <w:t>VideoService</w:t>
+      </w:r>
+      <w:proofErr w:type="spellEnd"/>
+      <w:r>
+        <w:rPr>
+          <w:rFonts w:ascii="Open Sans" w:eastAsia="Times New Roman" w:hAnsi="Open Sans" w:cs="Open Sans"/>
+          <w:color w:val="040404"/>
+          <w:sz w:val="26"/>
+          <w:szCs w:val="26"/>
+          <w:lang w:eastAsia="en-GB"/>
+        </w:rPr>
+        <w:t xml:space="preserve">, </w:t>
+      </w:r>
+      <w:proofErr w:type="spellStart"/>
+      <w:r>
+        <w:rPr>
+          <w:rFonts w:ascii="Open Sans" w:eastAsia="Times New Roman" w:hAnsi="Open Sans" w:cs="Open Sans"/>
+          <w:b/>
+          <w:bCs/>
+          <w:color w:val="040404"/>
+          <w:sz w:val="26"/>
+          <w:szCs w:val="26"/>
+          <w:lang w:eastAsia="en-GB"/>
+        </w:rPr>
+        <w:t>KeyboardService</w:t>
+      </w:r>
+      <w:proofErr w:type="spellEnd"/>
+      <w:r>
+        <w:rPr>
+          <w:rFonts w:ascii="Open Sans" w:eastAsia="Times New Roman" w:hAnsi="Open Sans" w:cs="Open Sans"/>
+          <w:color w:val="040404"/>
+          <w:sz w:val="26"/>
+          <w:szCs w:val="26"/>
+          <w:lang w:eastAsia="en-GB"/>
+        </w:rPr>
+        <w:t xml:space="preserve">, </w:t>
+      </w:r>
+      <w:r>
+        <w:rPr>
+          <w:rFonts w:ascii="Open Sans" w:eastAsia="Times New Roman" w:hAnsi="Open Sans" w:cs="Open Sans"/>
+          <w:b/>
+          <w:bCs/>
+          <w:color w:val="040404"/>
+          <w:sz w:val="26"/>
+          <w:szCs w:val="26"/>
+          <w:lang w:eastAsia="en-GB"/>
+        </w:rPr>
+        <w:t>Cast</w:t>
+      </w:r>
+      <w:r>
+        <w:rPr>
+          <w:rFonts w:ascii="Open Sans" w:eastAsia="Times New Roman" w:hAnsi="Open Sans" w:cs="Open Sans"/>
+          <w:color w:val="040404"/>
+          <w:sz w:val="26"/>
+          <w:szCs w:val="26"/>
+          <w:lang w:eastAsia="en-GB"/>
+        </w:rPr>
+        <w:t xml:space="preserve">, </w:t>
+      </w:r>
+      <w:r>
+        <w:rPr>
+          <w:rFonts w:ascii="Open Sans" w:eastAsia="Times New Roman" w:hAnsi="Open Sans" w:cs="Open Sans"/>
+          <w:b/>
+          <w:bCs/>
+          <w:color w:val="040404"/>
+          <w:sz w:val="26"/>
+          <w:szCs w:val="26"/>
+          <w:lang w:eastAsia="en-GB"/>
+        </w:rPr>
+        <w:t>Actor</w:t>
+      </w:r>
+      <w:r>
+        <w:rPr>
+          <w:rFonts w:ascii="Open Sans" w:eastAsia="Times New Roman" w:hAnsi="Open Sans" w:cs="Open Sans"/>
+          <w:color w:val="040404"/>
+          <w:sz w:val="26"/>
+          <w:szCs w:val="26"/>
+          <w:lang w:eastAsia="en-GB"/>
+        </w:rPr>
+        <w:t xml:space="preserve">, </w:t>
+      </w:r>
+      <w:r>
+        <w:rPr>
+          <w:rFonts w:ascii="Open Sans" w:eastAsia="Times New Roman" w:hAnsi="Open Sans" w:cs="Open Sans"/>
+          <w:b/>
+          <w:bCs/>
+          <w:color w:val="040404"/>
+          <w:sz w:val="26"/>
+          <w:szCs w:val="26"/>
+          <w:lang w:eastAsia="en-GB"/>
+        </w:rPr>
+        <w:t>Gem</w:t>
       </w:r>
       <w:r>
         <w:rPr>
@@ -160,7 +252,7 @@
           <w:szCs w:val="26"/>
           <w:lang w:eastAsia="en-GB"/>
         </w:rPr>
-        <w:t>Rocks</w:t>
+        <w:t>Rock</w:t>
       </w:r>
       <w:r>
         <w:rPr>
@@ -192,49 +284,7 @@
           <w:szCs w:val="26"/>
           <w:lang w:eastAsia="en-GB"/>
         </w:rPr>
-        <w:t>Seeker</w:t>
-      </w:r>
-      <w:r>
-        <w:rPr>
-          <w:rFonts w:ascii="Open Sans" w:eastAsia="Times New Roman" w:hAnsi="Open Sans" w:cs="Open Sans"/>
-          <w:b/>
-          <w:bCs/>
-          <w:color w:val="040404"/>
-          <w:sz w:val="26"/>
-          <w:szCs w:val="26"/>
-          <w:lang w:eastAsia="en-GB"/>
-        </w:rPr>
-        <w:t xml:space="preserve"> </w:t>
-      </w:r>
-      <w:r>
-        <w:rPr>
-          <w:rFonts w:ascii="Open Sans" w:eastAsia="Times New Roman" w:hAnsi="Open Sans" w:cs="Open Sans"/>
-          <w:color w:val="040404"/>
-          <w:sz w:val="26"/>
-          <w:szCs w:val="26"/>
-          <w:lang w:eastAsia="en-GB"/>
-        </w:rPr>
-        <w:t>(</w:t>
-      </w:r>
-      <w:r>
-        <w:rPr>
-          <w:rFonts w:ascii="Open Sans" w:eastAsia="Times New Roman" w:hAnsi="Open Sans" w:cs="Open Sans"/>
-          <w:color w:val="040404"/>
-          <w:sz w:val="26"/>
-          <w:szCs w:val="26"/>
-          <w:lang w:eastAsia="en-GB"/>
-        </w:rPr>
-        <w:t>Player</w:t>
-      </w:r>
-      <w:r>
-        <w:rPr>
-          <w:rFonts w:ascii="Open Sans" w:eastAsia="Times New Roman" w:hAnsi="Open Sans" w:cs="Open Sans"/>
-          <w:color w:val="040404"/>
-          <w:sz w:val="26"/>
-          <w:szCs w:val="26"/>
-          <w:lang w:eastAsia="en-GB"/>
-        </w:rPr>
-        <w:t>)</w:t>
+        <w:t>Color</w:t>
       </w:r>
       <w:r>
         <w:rPr>
@@ -267,9 +317,8 @@
           <w:szCs w:val="26"/>
           <w:lang w:eastAsia="en-GB"/>
         </w:rPr>
-        <w:t>TerminalService</w:t>
-      </w:r>
-      <w:proofErr w:type="spellEnd"/>
+        <w:t>Point</w:t>
+      </w:r>
       <w:r>
         <w:rPr>
           <w:rFonts w:ascii="Open Sans" w:eastAsia="Times New Roman" w:hAnsi="Open Sans" w:cs="Open Sans"/>
@@ -306,7 +355,20 @@
           <w:szCs w:val="27"/>
           <w:lang w:eastAsia="en-GB"/>
         </w:rPr>
-        <w:t xml:space="preserve">2. Define </w:t>
+        <w:t xml:space="preserve">2. </w:t>
+      </w:r>
+      <w:proofErr w:type="spellEnd"/>
+      <w:r>
+        <w:rPr>
+          <w:rFonts w:ascii="Open Sans" w:eastAsia="Times New Roman" w:hAnsi="Open Sans" w:cs="Open Sans"/>
+          <w:b/>
+          <w:bCs/>
+          <w:color w:val="006AB9"/>
+          <w:sz w:val="27"/>
+          <w:szCs w:val="27"/>
+          <w:lang w:eastAsia="en-GB"/>
+        </w:rPr>
+        <w:t xml:space="preserve">Define </w:t>
       </w:r>
       <w:r>
         <w:rPr>
@@ -394,28 +456,134 @@
         </w:rPr>
         <w:t>object designs to class designs</w:t>
       </w:r>
-    </w:p>
-    <w:p>
-      <w:pPr>
-        <w:spacing w:after="240"/>
-        <w:textAlignment w:val="baseline"/>
-        <w:rPr>
-          <w:rFonts w:ascii="Open Sans" w:eastAsia="Times New Roman" w:hAnsi="Open Sans" w:cs="Open Sans"/>
-          <w:color w:val="040404"/>
-          <w:sz w:val="26"/>
-          <w:szCs w:val="26"/>
-          <w:lang w:eastAsia="en-GB"/>
-        </w:rPr>
-      </w:pPr>
-      <w:r>
-        <w:rPr>
-          <w:rFonts w:ascii="Open Sans" w:eastAsia="Times New Roman" w:hAnsi="Open Sans" w:cs="Open Sans"/>
-          <w:color w:val="040404"/>
-          <w:sz w:val="26"/>
-          <w:szCs w:val="26"/>
+      <w:r>
+        <w:rPr>
+          <w:rFonts w:ascii="Open Sans" w:eastAsia="Times New Roman" w:hAnsi="Open Sans" w:cs="Open Sans"/>
+          <w:b/>
+          <w:bCs/>
+          <w:color w:val="006AB9"/>
+          <w:sz w:val="27"/>
+          <w:szCs w:val="27"/>
           <w:lang w:eastAsia="en-GB"/>
         </w:rPr>
         <w:br/>
+      </w:r>
+      <w:r>
+        <w:rPr>
+          <w:rFonts w:ascii="Open Sans" w:eastAsia="Times New Roman" w:hAnsi="Open Sans" w:cs="Open Sans"/>
+          <w:b/>
+          <w:bCs/>
+          <w:color w:val="006AB9"/>
+          <w:sz w:val="27"/>
+          <w:szCs w:val="27"/>
+          <w:lang w:eastAsia="en-GB"/>
+        </w:rPr>
+        <w:drawing>
+          <wp:inline distT="0" distB="0" distL="0" distR="0" wp14:anchorId="32E16B1C" wp14:editId="145AA477">
+            <wp:extent cx="6056920" cy="8258400"/>
+            <wp:effectExtent l="0" t="0" r="1270" b="0"/>
+            <wp:docPr id="1" name="Picture 1"/>
+            <wp:cNvGraphicFramePr>
+              <a:graphicFrameLocks xmlns:a="http://schemas.openxmlformats.org/drawingml/2006/main" noChangeAspect="1"/>
+            </wp:cNvGraphicFramePr>
+            <a:graphic xmlns:a="http://schemas.openxmlformats.org/drawingml/2006/main">
+              <a:graphicData uri="http://schemas.openxmlformats.org/drawingml/2006/picture">
+                <pic:pic xmlns:pic="http://schemas.openxmlformats.org/drawingml/2006/picture">
+                  <pic:nvPicPr>
+                    <pic:cNvPr id="1" name=""/>
+                    <pic:cNvPicPr/>
+                  </pic:nvPicPr>
+                  <pic:blipFill>
+                    <a:blip r:embed="rId4"/>
+                    <a:stretch>
+                      <a:fillRect/>
+                    </a:stretch>
+                  </pic:blipFill>
+                  <pic:spPr>
+                    <a:xfrm>
+                      <a:off x="0" y="0"/>
+                      <a:ext cx="6075595" cy="8283863"/>
+                    </a:xfrm>
+                    <a:prstGeom prst="rect">
+                      <a:avLst/>
+                    </a:prstGeom>
+                  </pic:spPr>
+                </pic:pic>
+              </a:graphicData>
+            </a:graphic>
+          </wp:inline>
+        </w:drawing>
+      </w:r>
+      <w:r>
+        <w:rPr>
+          <w:rFonts w:ascii="Open Sans" w:eastAsia="Times New Roman" w:hAnsi="Open Sans" w:cs="Open Sans"/>
+          <w:b/>
+          <w:bCs/>
+          <w:color w:val="006AB9"/>
+          <w:sz w:val="27"/>
+          <w:szCs w:val="27"/>
+          <w:lang w:eastAsia="en-GB"/>
+        </w:rPr>
+        <w:br/>
+      </w:r>
+      <w:r>
+        <w:rPr>
+          <w:rFonts w:ascii="Open Sans" w:eastAsia="Times New Roman" w:hAnsi="Open Sans" w:cs="Open Sans"/>
+          <w:b/>
+          <w:bCs/>
+          <w:color w:val="006AB9"/>
+          <w:sz w:val="27"/>
+          <w:szCs w:val="27"/>
+          <w:lang w:eastAsia="en-GB"/>
+        </w:rPr>
+        <w:lastRenderedPageBreak/>
+        <w:br/>
+      </w:r>
+      <w:r>
+        <w:rPr>
+          <w:rFonts w:ascii="Open Sans" w:eastAsia="Times New Roman" w:hAnsi="Open Sans" w:cs="Open Sans"/>
+          <w:b/>
+          <w:bCs/>
+          <w:color w:val="006AB9"/>
+          <w:sz w:val="27"/>
+          <w:szCs w:val="27"/>
+          <w:lang w:eastAsia="en-GB"/>
+        </w:rPr>
+        <w:drawing>
+          <wp:inline distT="0" distB="0" distL="0" distR="0" wp14:anchorId="530A02FC" wp14:editId="422172A9">
+            <wp:extent cx="5930900" cy="9207500"/>
+            <wp:effectExtent l="0" t="0" r="0" b="0"/>
+            <wp:docPr id="2" name="Picture 2"/>
+            <wp:cNvGraphicFramePr>
+              <a:graphicFrameLocks xmlns:a="http://schemas.openxmlformats.org/drawingml/2006/main" noChangeAspect="1"/>
+            </wp:cNvGraphicFramePr>
+            <a:graphic xmlns:a="http://schemas.openxmlformats.org/drawingml/2006/main">
+              <a:graphicData uri="http://schemas.openxmlformats.org/drawingml/2006/picture">
+                <pic:pic xmlns:pic="http://schemas.openxmlformats.org/drawingml/2006/picture">
+                  <pic:nvPicPr>
+                    <pic:cNvPr id="1" name=""/>
+                    <pic:cNvPicPr/>
+                  </pic:nvPicPr>
+                  <pic:blipFill>
+                    <a:blip r:embed="rId5"/>
+                    <a:stretch>
+                      <a:fillRect/>
+                    </a:stretch>
+                  </pic:blipFill>
+                  <pic:spPr>
+                    <a:xfrm>
+                      <a:off x="0" y="0"/>
+                      <a:ext cx="5930900" cy="9207500"/>
+                    </a:xfrm>
+                    <a:prstGeom prst="rect">
+                      <a:avLst/>
+                    </a:prstGeom>
+                  </pic:spPr>
+                </pic:pic>
+              </a:graphicData>
+            </a:graphic>
+          </wp:inline>
+        </w:drawing>
       </w:r>
     </w:p>
     <w:p>
@@ -443,28 +611,6 @@
           <w:lang w:eastAsia="en-GB"/>
         </w:rPr>
       </w:pPr>
-      <w:r>
-        <w:rPr>
-          <w:rFonts w:ascii="Open Sans" w:eastAsia="Times New Roman" w:hAnsi="Open Sans" w:cs="Open Sans"/>
-          <w:color w:val="040404"/>
-          <w:sz w:val="26"/>
-          <w:szCs w:val="26"/>
-          <w:lang w:eastAsia="en-GB"/>
-        </w:rPr>
-        <w:br/>
-      </w:r>
-      <w:r>
-        <w:rPr>
-          <w:rFonts w:ascii="Open Sans" w:eastAsia="Times New Roman" w:hAnsi="Open Sans" w:cs="Open Sans"/>
-          <w:b/>
-          <w:bCs/>
-          <w:color w:val="006AB9"/>
-          <w:sz w:val="27"/>
-          <w:szCs w:val="27"/>
-          <w:lang w:eastAsia="en-GB"/>
-        </w:rPr>
-        <w:t>3. Identify the relationships between your objects</w:t>
-      </w:r>
     </w:p>
     <w:p>
       <w:pPr>
@@ -486,6 +632,42 @@
           <w:szCs w:val="26"/>
           <w:lang w:eastAsia="en-GB"/>
         </w:rPr>
+        <w:lastRenderedPageBreak/>
+        <w:br/>
+      </w:r>
+      <w:r>
+        <w:rPr>
+          <w:rFonts w:ascii="Open Sans" w:eastAsia="Times New Roman" w:hAnsi="Open Sans" w:cs="Open Sans"/>
+          <w:b/>
+          <w:bCs/>
+          <w:color w:val="006AB9"/>
+          <w:sz w:val="27"/>
+          <w:szCs w:val="27"/>
+          <w:lang w:eastAsia="en-GB"/>
+        </w:rPr>
+        <w:t>3. Identify the relationships between your objects</w:t>
+      </w:r>
+    </w:p>
+    <w:p>
+      <w:pPr>
+        <w:spacing w:after="240"/>
+        <w:textAlignment w:val="baseline"/>
+        <w:rPr>
+          <w:rFonts w:ascii="Open Sans" w:eastAsia="Times New Roman" w:hAnsi="Open Sans" w:cs="Open Sans"/>
+          <w:color w:val="040404"/>
+          <w:sz w:val="26"/>
+          <w:szCs w:val="26"/>
+          <w:lang w:eastAsia="en-GB"/>
+        </w:rPr>
+      </w:pPr>
+      <w:r>
+        <w:rPr>
+          <w:rFonts w:ascii="Open Sans" w:eastAsia="Times New Roman" w:hAnsi="Open Sans" w:cs="Open Sans"/>
+          <w:color w:val="040404"/>
+          <w:sz w:val="26"/>
+          <w:szCs w:val="26"/>
+          <w:lang w:eastAsia="en-GB"/>
+        </w:rPr>
         <w:t>Structural Relationships</w:t>
       </w:r>
       <w:r>
@@ -506,69 +688,41 @@
           <w:szCs w:val="26"/>
           <w:lang w:eastAsia="en-GB"/>
         </w:rPr>
-        <w:br/>
-      </w:r>
-      <w:r>
-        <w:rPr>
-          <w:rFonts w:ascii="Open Sans" w:eastAsia="Times New Roman" w:hAnsi="Open Sans" w:cs="Open Sans"/>
-          <w:color w:val="040404"/>
-          <w:sz w:val="26"/>
-          <w:szCs w:val="26"/>
-          <w:lang w:eastAsia="en-GB"/>
-        </w:rPr>
-        <w:br/>
-      </w:r>
-      <w:r>
-        <w:rPr>
-          <w:rFonts w:ascii="Open Sans" w:eastAsia="Times New Roman" w:hAnsi="Open Sans" w:cs="Open Sans"/>
-          <w:color w:val="040404"/>
-          <w:sz w:val="26"/>
-          <w:szCs w:val="26"/>
-          <w:lang w:eastAsia="en-GB"/>
-        </w:rPr>
-        <w:br/>
-      </w:r>
-      <w:r>
-        <w:rPr>
-          <w:rFonts w:ascii="Open Sans" w:eastAsia="Times New Roman" w:hAnsi="Open Sans" w:cs="Open Sans"/>
-          <w:color w:val="040404"/>
-          <w:sz w:val="26"/>
-          <w:szCs w:val="26"/>
-          <w:lang w:eastAsia="en-GB"/>
-        </w:rPr>
-        <w:br/>
-      </w:r>
-      <w:proofErr w:type="spellStart"/>
-      <w:r>
-        <w:rPr>
-          <w:rFonts w:ascii="Open Sans" w:eastAsia="Times New Roman" w:hAnsi="Open Sans" w:cs="Open Sans"/>
-          <w:color w:val="040404"/>
-          <w:sz w:val="26"/>
-          <w:szCs w:val="26"/>
-          <w:lang w:eastAsia="en-GB"/>
-        </w:rPr>
-        <w:t>Behavioural</w:t>
-      </w:r>
-      <w:proofErr w:type="spellEnd"/>
-      <w:r>
-        <w:rPr>
-          <w:rFonts w:ascii="Open Sans" w:eastAsia="Times New Roman" w:hAnsi="Open Sans" w:cs="Open Sans"/>
-          <w:color w:val="040404"/>
-          <w:sz w:val="26"/>
-          <w:szCs w:val="26"/>
-          <w:lang w:eastAsia="en-GB"/>
-        </w:rPr>
-        <w:t xml:space="preserve"> Relationships</w:t>
-      </w:r>
-      <w:r>
-        <w:rPr>
-          <w:rFonts w:ascii="Open Sans" w:eastAsia="Times New Roman" w:hAnsi="Open Sans" w:cs="Open Sans"/>
-          <w:color w:val="040404"/>
-          <w:sz w:val="26"/>
-          <w:szCs w:val="26"/>
-          <w:lang w:eastAsia="en-GB"/>
-        </w:rPr>
-        <w:br/>
+        <w:drawing>
+          <wp:inline distT="0" distB="0" distL="0" distR="0" wp14:anchorId="78B4580D" wp14:editId="34B8F628">
+            <wp:extent cx="7103110" cy="3863340"/>
+            <wp:effectExtent l="0" t="0" r="0" b="0"/>
+            <wp:docPr id="3" name="Picture 3"/>
+            <wp:cNvGraphicFramePr>
+              <a:graphicFrameLocks xmlns:a="http://schemas.openxmlformats.org/drawingml/2006/main" noChangeAspect="1"/>
+            </wp:cNvGraphicFramePr>
+            <a:graphic xmlns:a="http://schemas.openxmlformats.org/drawingml/2006/main">
+              <a:graphicData uri="http://schemas.openxmlformats.org/drawingml/2006/picture">
+                <pic:pic xmlns:pic="http://schemas.openxmlformats.org/drawingml/2006/picture">
+                  <pic:nvPicPr>
+                    <pic:cNvPr id="1" name=""/>
+                    <pic:cNvPicPr/>
+                  </pic:nvPicPr>
+                  <pic:blipFill>
+                    <a:blip r:embed="rId6"/>
+                    <a:stretch>
+                      <a:fillRect/>
+                    </a:stretch>
+                  </pic:blipFill>
+                  <pic:spPr>
+                    <a:xfrm>
+                      <a:off x="0" y="0"/>
+                      <a:ext cx="7103110" cy="3863340"/>
+                    </a:xfrm>
+                    <a:prstGeom prst="rect">
+                      <a:avLst/>
+                    </a:prstGeom>
+                  </pic:spPr>
+                </pic:pic>
+              </a:graphicData>
+            </a:graphic>
+          </wp:inline>
+        </w:drawing>
       </w:r>
     </w:p>
     <w:sectPr>

</xml_diff>